<commit_message>
2024.12.29 - First draft of finished
</commit_message>
<xml_diff>
--- a/WordTemplates/學生成績單範本.docx
+++ b/WordTemplates/學生成績單範本.docx
@@ -4,16 +4,21 @@
   <w:body>
     <w:p>
       <w:pPr>
-        <w:overflowPunct w:val="0"/>
-        <w:ind w:right="1701"/>
         <w:jc w:val="center"/>
         <w:rPr>
-          <w:sz w:val="44"/>
+          <w:b/>
+          <w:bCs/>
+          <w:sz w:val="36"/>
+          <w:szCs w:val="36"/>
         </w:rPr>
       </w:pPr>
       <w:r>
         <w:rPr>
+          <w:b/>
+          <w:bCs/>
           <w:noProof/>
+          <w:sz w:val="36"/>
+          <w:szCs w:val="36"/>
         </w:rPr>
         <w:pict w14:anchorId="3A6666C2">
           <v:shapetype id="_x0000_t202" coordsize="21600,21600" o:spt="202" path="m,l,21600r21600,l21600,xe">
@@ -24,16 +29,7 @@
             <v:textbox style="mso-next-textbox:#_x0000_s2052">
               <w:txbxContent>
                 <w:p>
-                  <w:pPr>
-                    <w:jc w:val="center"/>
-                    <w:rPr>
-                      <w:sz w:val="44"/>
-                    </w:rPr>
-                  </w:pPr>
                   <w:r>
-                    <w:rPr>
-                      <w:sz w:val="44"/>
-                    </w:rPr>
                     <w:pict w14:anchorId="75CCCC7D">
                       <v:shapetype id="_x0000_t75" coordsize="21600,21600" o:spt="75" o:preferrelative="t" path="m@4@5l@4@11@9@11@9@5xe" filled="f" stroked="f">
                         <v:stroke joinstyle="miter"/>
@@ -54,7 +50,7 @@
                         <v:path o:extrusionok="f" gradientshapeok="t" o:connecttype="rect"/>
                         <o:lock v:ext="edit" aspectratio="t"/>
                       </v:shapetype>
-                      <v:shape id="_x0000_i1026" type="#_x0000_t75" style="width:64.8pt;height:65.4pt">
+                      <v:shape id="_x0000_i1026" type="#_x0000_t75" style="width:64.9pt;height:65.45pt">
                         <v:imagedata r:id="rId7" o:title="CRTS-logo2005小"/>
                       </v:shape>
                     </w:pict>
@@ -69,353 +65,306 @@
       <w:r>
         <w:rPr>
           <w:rFonts w:hint="eastAsia"/>
-          <w:sz w:val="44"/>
+          <w:b/>
+          <w:bCs/>
+          <w:sz w:val="36"/>
+          <w:szCs w:val="36"/>
         </w:rPr>
         <w:t>改</w:t>
       </w:r>
       <w:r>
         <w:rPr>
-          <w:sz w:val="44"/>
-        </w:rPr>
-        <w:t xml:space="preserve"> </w:t>
-      </w:r>
-      <w:r>
-        <w:rPr>
-          <w:rFonts w:hint="eastAsia"/>
-          <w:sz w:val="44"/>
+          <w:b/>
+          <w:bCs/>
+          <w:sz w:val="36"/>
+          <w:szCs w:val="36"/>
+        </w:rPr>
+        <w:t xml:space="preserve"> </w:t>
+      </w:r>
+      <w:r>
+        <w:rPr>
+          <w:rFonts w:hint="eastAsia"/>
+          <w:b/>
+          <w:bCs/>
+          <w:sz w:val="36"/>
+          <w:szCs w:val="36"/>
         </w:rPr>
         <w:t>革</w:t>
       </w:r>
       <w:r>
         <w:rPr>
-          <w:sz w:val="44"/>
-        </w:rPr>
-        <w:t xml:space="preserve"> </w:t>
-      </w:r>
-      <w:r>
-        <w:rPr>
-          <w:rFonts w:hint="eastAsia"/>
-          <w:sz w:val="44"/>
+          <w:b/>
+          <w:bCs/>
+          <w:sz w:val="36"/>
+          <w:szCs w:val="36"/>
+        </w:rPr>
+        <w:t xml:space="preserve"> </w:t>
+      </w:r>
+      <w:r>
+        <w:rPr>
+          <w:rFonts w:hint="eastAsia"/>
+          <w:b/>
+          <w:bCs/>
+          <w:sz w:val="36"/>
+          <w:szCs w:val="36"/>
         </w:rPr>
         <w:t>宗</w:t>
       </w:r>
       <w:r>
         <w:rPr>
-          <w:sz w:val="44"/>
-        </w:rPr>
-        <w:t xml:space="preserve"> </w:t>
-      </w:r>
-      <w:r>
-        <w:rPr>
-          <w:rFonts w:hint="eastAsia"/>
-          <w:sz w:val="44"/>
+          <w:b/>
+          <w:bCs/>
+          <w:sz w:val="36"/>
+          <w:szCs w:val="36"/>
+        </w:rPr>
+        <w:t xml:space="preserve"> </w:t>
+      </w:r>
+      <w:r>
+        <w:rPr>
+          <w:rFonts w:hint="eastAsia"/>
+          <w:b/>
+          <w:bCs/>
+          <w:sz w:val="36"/>
+          <w:szCs w:val="36"/>
         </w:rPr>
         <w:t>神</w:t>
       </w:r>
       <w:r>
         <w:rPr>
-          <w:sz w:val="44"/>
-        </w:rPr>
-        <w:t xml:space="preserve"> </w:t>
-      </w:r>
-      <w:r>
-        <w:rPr>
-          <w:rFonts w:hint="eastAsia"/>
-          <w:sz w:val="44"/>
+          <w:b/>
+          <w:bCs/>
+          <w:sz w:val="36"/>
+          <w:szCs w:val="36"/>
+        </w:rPr>
+        <w:t xml:space="preserve"> </w:t>
+      </w:r>
+      <w:r>
+        <w:rPr>
+          <w:rFonts w:hint="eastAsia"/>
+          <w:b/>
+          <w:bCs/>
+          <w:sz w:val="36"/>
+          <w:szCs w:val="36"/>
         </w:rPr>
         <w:t>學</w:t>
       </w:r>
       <w:r>
         <w:rPr>
-          <w:sz w:val="44"/>
-        </w:rPr>
-        <w:t xml:space="preserve"> </w:t>
-      </w:r>
-      <w:r>
-        <w:rPr>
-          <w:rFonts w:hint="eastAsia"/>
-          <w:sz w:val="44"/>
+          <w:b/>
+          <w:bCs/>
+          <w:sz w:val="36"/>
+          <w:szCs w:val="36"/>
+        </w:rPr>
+        <w:t xml:space="preserve"> </w:t>
+      </w:r>
+      <w:r>
+        <w:rPr>
+          <w:rFonts w:hint="eastAsia"/>
+          <w:b/>
+          <w:bCs/>
+          <w:sz w:val="36"/>
+          <w:szCs w:val="36"/>
         </w:rPr>
         <w:t>院</w:t>
       </w:r>
     </w:p>
     <w:p>
       <w:pPr>
-        <w:overflowPunct w:val="0"/>
-        <w:ind w:right="1701"/>
         <w:jc w:val="center"/>
-        <w:rPr>
-          <w:sz w:val="20"/>
-        </w:rPr>
       </w:pPr>
       <w:r>
         <w:rPr>
           <w:rFonts w:hint="eastAsia"/>
-          <w:sz w:val="20"/>
         </w:rPr>
         <w:t>台</w:t>
       </w:r>
       <w:r>
-        <w:rPr>
-          <w:sz w:val="20"/>
-        </w:rPr>
-        <w:t xml:space="preserve"> </w:t>
-      </w:r>
-      <w:r>
-        <w:rPr>
-          <w:rFonts w:hint="eastAsia"/>
-          <w:sz w:val="20"/>
+        <w:t xml:space="preserve"> </w:t>
+      </w:r>
+      <w:r>
+        <w:rPr>
+          <w:rFonts w:hint="eastAsia"/>
         </w:rPr>
         <w:t>北</w:t>
       </w:r>
       <w:r>
-        <w:rPr>
-          <w:sz w:val="20"/>
-        </w:rPr>
-        <w:t xml:space="preserve"> </w:t>
-      </w:r>
-      <w:r>
-        <w:rPr>
-          <w:rFonts w:hint="eastAsia"/>
-          <w:sz w:val="20"/>
+        <w:t xml:space="preserve"> </w:t>
+      </w:r>
+      <w:r>
+        <w:rPr>
+          <w:rFonts w:hint="eastAsia"/>
         </w:rPr>
         <w:t>市</w:t>
       </w:r>
       <w:r>
-        <w:rPr>
-          <w:sz w:val="20"/>
-        </w:rPr>
-        <w:t xml:space="preserve"> </w:t>
-      </w:r>
-      <w:r>
-        <w:rPr>
-          <w:rFonts w:hint="eastAsia"/>
-          <w:sz w:val="20"/>
+        <w:t xml:space="preserve"> </w:t>
+      </w:r>
+      <w:r>
+        <w:rPr>
+          <w:rFonts w:hint="eastAsia"/>
         </w:rPr>
         <w:t>南</w:t>
       </w:r>
       <w:r>
-        <w:rPr>
-          <w:sz w:val="20"/>
-        </w:rPr>
-        <w:t xml:space="preserve"> </w:t>
-      </w:r>
-      <w:r>
-        <w:rPr>
-          <w:rFonts w:hint="eastAsia"/>
-          <w:sz w:val="20"/>
+        <w:t xml:space="preserve"> </w:t>
+      </w:r>
+      <w:r>
+        <w:rPr>
+          <w:rFonts w:hint="eastAsia"/>
         </w:rPr>
         <w:t>京</w:t>
       </w:r>
       <w:r>
-        <w:rPr>
-          <w:sz w:val="20"/>
-        </w:rPr>
-        <w:t xml:space="preserve"> </w:t>
-      </w:r>
-      <w:r>
-        <w:rPr>
-          <w:rFonts w:hint="eastAsia"/>
-          <w:sz w:val="20"/>
+        <w:t xml:space="preserve"> </w:t>
+      </w:r>
+      <w:r>
+        <w:rPr>
+          <w:rFonts w:hint="eastAsia"/>
         </w:rPr>
         <w:t>東</w:t>
       </w:r>
       <w:r>
-        <w:rPr>
-          <w:sz w:val="20"/>
-        </w:rPr>
-        <w:t xml:space="preserve"> </w:t>
-      </w:r>
-      <w:r>
-        <w:rPr>
-          <w:rFonts w:hint="eastAsia"/>
-          <w:sz w:val="20"/>
+        <w:t xml:space="preserve"> </w:t>
+      </w:r>
+      <w:r>
+        <w:rPr>
+          <w:rFonts w:hint="eastAsia"/>
         </w:rPr>
         <w:t>路</w:t>
       </w:r>
       <w:r>
-        <w:rPr>
-          <w:sz w:val="20"/>
-        </w:rPr>
-        <w:t xml:space="preserve"> </w:t>
-      </w:r>
-      <w:r>
-        <w:rPr>
-          <w:rFonts w:hint="eastAsia"/>
-          <w:sz w:val="20"/>
+        <w:t xml:space="preserve"> </w:t>
+      </w:r>
+      <w:r>
+        <w:rPr>
+          <w:rFonts w:hint="eastAsia"/>
         </w:rPr>
         <w:t>四</w:t>
       </w:r>
       <w:r>
-        <w:rPr>
-          <w:sz w:val="20"/>
-        </w:rPr>
-        <w:t xml:space="preserve"> </w:t>
-      </w:r>
-      <w:r>
-        <w:rPr>
-          <w:rFonts w:hint="eastAsia"/>
-          <w:sz w:val="20"/>
+        <w:t xml:space="preserve"> </w:t>
+      </w:r>
+      <w:r>
+        <w:rPr>
+          <w:rFonts w:hint="eastAsia"/>
         </w:rPr>
         <w:t>段</w:t>
       </w:r>
       <w:r>
-        <w:rPr>
-          <w:sz w:val="20"/>
-        </w:rPr>
-        <w:t xml:space="preserve"> </w:t>
-      </w:r>
-      <w:r>
-        <w:rPr>
-          <w:rFonts w:hint="eastAsia"/>
-          <w:sz w:val="20"/>
+        <w:t xml:space="preserve"> </w:t>
+      </w:r>
+      <w:r>
+        <w:rPr>
+          <w:rFonts w:hint="eastAsia"/>
         </w:rPr>
         <w:t>７５</w:t>
       </w:r>
       <w:r>
-        <w:rPr>
-          <w:sz w:val="20"/>
-        </w:rPr>
-        <w:t xml:space="preserve"> </w:t>
-      </w:r>
-      <w:r>
-        <w:rPr>
-          <w:rFonts w:hint="eastAsia"/>
-          <w:sz w:val="20"/>
+        <w:t xml:space="preserve"> </w:t>
+      </w:r>
+      <w:r>
+        <w:rPr>
+          <w:rFonts w:hint="eastAsia"/>
         </w:rPr>
         <w:t>巷</w:t>
       </w:r>
       <w:r>
-        <w:rPr>
-          <w:sz w:val="20"/>
-        </w:rPr>
-        <w:t xml:space="preserve"> </w:t>
-      </w:r>
-      <w:r>
-        <w:rPr>
-          <w:rFonts w:hint="eastAsia"/>
-          <w:sz w:val="20"/>
+        <w:t xml:space="preserve"> </w:t>
+      </w:r>
+      <w:r>
+        <w:rPr>
+          <w:rFonts w:hint="eastAsia"/>
         </w:rPr>
         <w:t>３０</w:t>
       </w:r>
       <w:r>
-        <w:rPr>
-          <w:sz w:val="20"/>
-        </w:rPr>
-        <w:t xml:space="preserve"> </w:t>
-      </w:r>
-      <w:r>
-        <w:rPr>
-          <w:rFonts w:hint="eastAsia"/>
-          <w:sz w:val="20"/>
+        <w:t xml:space="preserve"> </w:t>
+      </w:r>
+      <w:r>
+        <w:rPr>
+          <w:rFonts w:hint="eastAsia"/>
         </w:rPr>
         <w:t>號</w:t>
       </w:r>
     </w:p>
     <w:p>
       <w:pPr>
-        <w:overflowPunct w:val="0"/>
-        <w:ind w:right="1701"/>
         <w:jc w:val="center"/>
-        <w:rPr>
-          <w:sz w:val="32"/>
-        </w:rPr>
       </w:pPr>
       <w:r>
         <w:rPr>
           <w:rFonts w:hint="eastAsia"/>
-          <w:sz w:val="32"/>
         </w:rPr>
         <w:t>學</w:t>
       </w:r>
       <w:r>
         <w:rPr>
           <w:rFonts w:hint="eastAsia"/>
-          <w:sz w:val="32"/>
-        </w:rPr>
-        <w:t xml:space="preserve"> </w:t>
-      </w:r>
-      <w:r>
-        <w:rPr>
-          <w:sz w:val="32"/>
-        </w:rPr>
-        <w:t xml:space="preserve"> </w:t>
-      </w:r>
-      <w:r>
-        <w:rPr>
-          <w:rFonts w:hint="eastAsia"/>
-          <w:sz w:val="32"/>
+        </w:rPr>
+        <w:t xml:space="preserve"> </w:t>
+      </w:r>
+      <w:r>
+        <w:t xml:space="preserve"> </w:t>
+      </w:r>
+      <w:r>
+        <w:rPr>
+          <w:rFonts w:hint="eastAsia"/>
         </w:rPr>
         <w:t>生</w:t>
       </w:r>
       <w:r>
-        <w:rPr>
-          <w:sz w:val="32"/>
-        </w:rPr>
         <w:t xml:space="preserve">  </w:t>
       </w:r>
       <w:r>
         <w:rPr>
           <w:rFonts w:hint="eastAsia"/>
-          <w:sz w:val="32"/>
         </w:rPr>
         <w:t>成</w:t>
       </w:r>
       <w:r>
         <w:rPr>
           <w:rFonts w:hint="eastAsia"/>
-          <w:sz w:val="32"/>
-        </w:rPr>
-        <w:t xml:space="preserve"> </w:t>
-      </w:r>
-      <w:r>
-        <w:rPr>
-          <w:sz w:val="32"/>
-        </w:rPr>
-        <w:t xml:space="preserve"> </w:t>
-      </w:r>
-      <w:r>
-        <w:rPr>
-          <w:rFonts w:hint="eastAsia"/>
-          <w:sz w:val="32"/>
+        </w:rPr>
+        <w:t xml:space="preserve"> </w:t>
+      </w:r>
+      <w:r>
+        <w:t xml:space="preserve"> </w:t>
+      </w:r>
+      <w:r>
+        <w:rPr>
+          <w:rFonts w:hint="eastAsia"/>
         </w:rPr>
         <w:t>績</w:t>
       </w:r>
       <w:r>
         <w:rPr>
           <w:rFonts w:hint="eastAsia"/>
-          <w:sz w:val="32"/>
-        </w:rPr>
-        <w:t xml:space="preserve"> </w:t>
-      </w:r>
-      <w:r>
-        <w:rPr>
-          <w:sz w:val="32"/>
-        </w:rPr>
-        <w:t xml:space="preserve"> </w:t>
-      </w:r>
-      <w:r>
-        <w:rPr>
-          <w:rFonts w:hint="eastAsia"/>
-          <w:sz w:val="32"/>
+        </w:rPr>
+        <w:t xml:space="preserve"> </w:t>
+      </w:r>
+      <w:r>
+        <w:t xml:space="preserve"> </w:t>
+      </w:r>
+      <w:r>
+        <w:rPr>
+          <w:rFonts w:hint="eastAsia"/>
         </w:rPr>
         <w:t>單</w:t>
       </w:r>
     </w:p>
-    <w:p>
-      <w:pPr>
-        <w:overflowPunct w:val="0"/>
-        <w:ind w:right="1701"/>
-        <w:jc w:val="center"/>
-        <w:rPr>
-          <w:sz w:val="32"/>
-        </w:rPr>
-      </w:pPr>
-    </w:p>
+    <w:p/>
     <w:tbl>
       <w:tblPr>
         <w:tblW w:w="9290" w:type="dxa"/>
         <w:jc w:val="center"/>
+        <w:tblBorders>
+          <w:top w:val="dotted" w:sz="4" w:space="0" w:color="auto"/>
+          <w:left w:val="dotted" w:sz="4" w:space="0" w:color="auto"/>
+          <w:bottom w:val="dotted" w:sz="4" w:space="0" w:color="auto"/>
+          <w:right w:val="dotted" w:sz="4" w:space="0" w:color="auto"/>
+          <w:insideH w:val="dotted" w:sz="4" w:space="0" w:color="auto"/>
+          <w:insideV w:val="dotted" w:sz="4" w:space="0" w:color="auto"/>
+        </w:tblBorders>
         <w:tblCellMar>
           <w:left w:w="28" w:type="dxa"/>
           <w:right w:w="28" w:type="dxa"/>
@@ -439,16 +388,9 @@
             <w:tcW w:w="857" w:type="dxa"/>
           </w:tcPr>
           <w:p>
-            <w:pPr>
-              <w:jc w:val="right"/>
-              <w:rPr>
-                <w:sz w:val="20"/>
-              </w:rPr>
-            </w:pPr>
             <w:r>
               <w:rPr>
                 <w:rFonts w:hint="eastAsia"/>
-                <w:sz w:val="20"/>
               </w:rPr>
               <w:t>學生：</w:t>
             </w:r>
@@ -458,30 +400,16 @@
           <w:tcPr>
             <w:tcW w:w="2933" w:type="dxa"/>
           </w:tcPr>
-          <w:p>
-            <w:pPr>
-              <w:jc w:val="center"/>
-              <w:rPr>
-                <w:sz w:val="20"/>
-              </w:rPr>
-            </w:pPr>
-          </w:p>
+          <w:p/>
         </w:tc>
         <w:tc>
           <w:tcPr>
             <w:tcW w:w="1275" w:type="dxa"/>
           </w:tcPr>
           <w:p>
-            <w:pPr>
-              <w:jc w:val="right"/>
-              <w:rPr>
-                <w:sz w:val="20"/>
-              </w:rPr>
-            </w:pPr>
             <w:r>
               <w:rPr>
                 <w:rFonts w:hint="eastAsia"/>
-                <w:sz w:val="20"/>
               </w:rPr>
               <w:t>總學分：</w:t>
             </w:r>
@@ -491,43 +419,28 @@
           <w:tcPr>
             <w:tcW w:w="819" w:type="dxa"/>
           </w:tcPr>
-          <w:p>
-            <w:pPr>
-              <w:jc w:val="center"/>
-              <w:rPr>
-                <w:sz w:val="20"/>
-              </w:rPr>
-            </w:pPr>
-          </w:p>
+          <w:p/>
         </w:tc>
         <w:tc>
           <w:tcPr>
             <w:tcW w:w="1275" w:type="dxa"/>
           </w:tcPr>
           <w:p>
-            <w:pPr>
-              <w:rPr>
-                <w:sz w:val="20"/>
-              </w:rPr>
-            </w:pPr>
             <w:r>
               <w:rPr>
                 <w:rFonts w:hint="eastAsia"/>
-                <w:sz w:val="20"/>
               </w:rPr>
               <w:t>入學</w:t>
             </w:r>
             <w:r>
               <w:rPr>
                 <w:rFonts w:hint="eastAsia"/>
-                <w:sz w:val="20"/>
               </w:rPr>
               <w:t>日期</w:t>
             </w:r>
             <w:r>
               <w:rPr>
                 <w:rFonts w:hint="eastAsia"/>
-                <w:sz w:val="20"/>
               </w:rPr>
               <w:t>：</w:t>
             </w:r>
@@ -537,14 +450,7 @@
           <w:tcPr>
             <w:tcW w:w="2131" w:type="dxa"/>
           </w:tcPr>
-          <w:p>
-            <w:pPr>
-              <w:jc w:val="center"/>
-              <w:rPr>
-                <w:sz w:val="20"/>
-              </w:rPr>
-            </w:pPr>
-          </w:p>
+          <w:p/>
         </w:tc>
       </w:tr>
       <w:tr>
@@ -556,16 +462,9 @@
             <w:tcW w:w="857" w:type="dxa"/>
           </w:tcPr>
           <w:p>
-            <w:pPr>
-              <w:jc w:val="right"/>
-              <w:rPr>
-                <w:sz w:val="20"/>
-              </w:rPr>
-            </w:pPr>
             <w:r>
               <w:rPr>
                 <w:rFonts w:hint="eastAsia"/>
-                <w:sz w:val="20"/>
               </w:rPr>
               <w:t>學制：</w:t>
             </w:r>
@@ -575,30 +474,16 @@
           <w:tcPr>
             <w:tcW w:w="2933" w:type="dxa"/>
           </w:tcPr>
-          <w:p>
-            <w:pPr>
-              <w:jc w:val="center"/>
-              <w:rPr>
-                <w:sz w:val="20"/>
-              </w:rPr>
-            </w:pPr>
-          </w:p>
+          <w:p/>
         </w:tc>
         <w:tc>
           <w:tcPr>
             <w:tcW w:w="1275" w:type="dxa"/>
           </w:tcPr>
           <w:p>
-            <w:pPr>
-              <w:jc w:val="right"/>
-              <w:rPr>
-                <w:sz w:val="20"/>
-              </w:rPr>
-            </w:pPr>
             <w:r>
               <w:rPr>
                 <w:rFonts w:hint="eastAsia"/>
-                <w:sz w:val="20"/>
               </w:rPr>
               <w:t>平均成績：</w:t>
             </w:r>
@@ -608,44 +493,28 @@
           <w:tcPr>
             <w:tcW w:w="819" w:type="dxa"/>
           </w:tcPr>
-          <w:p>
-            <w:pPr>
-              <w:jc w:val="center"/>
-              <w:rPr>
-                <w:sz w:val="20"/>
-              </w:rPr>
-            </w:pPr>
-          </w:p>
+          <w:p/>
         </w:tc>
         <w:tc>
           <w:tcPr>
             <w:tcW w:w="1275" w:type="dxa"/>
           </w:tcPr>
           <w:p>
-            <w:pPr>
-              <w:jc w:val="both"/>
-              <w:rPr>
-                <w:sz w:val="20"/>
-              </w:rPr>
-            </w:pPr>
             <w:r>
               <w:rPr>
                 <w:rFonts w:hint="eastAsia"/>
-                <w:sz w:val="20"/>
               </w:rPr>
               <w:t>畢業</w:t>
             </w:r>
             <w:r>
               <w:rPr>
                 <w:rFonts w:hint="eastAsia"/>
-                <w:sz w:val="20"/>
               </w:rPr>
               <w:t>日期</w:t>
             </w:r>
             <w:r>
               <w:rPr>
                 <w:rFonts w:hint="eastAsia"/>
-                <w:sz w:val="20"/>
               </w:rPr>
               <w:t>：</w:t>
             </w:r>
@@ -655,28 +524,14 @@
           <w:tcPr>
             <w:tcW w:w="2131" w:type="dxa"/>
           </w:tcPr>
-          <w:p>
-            <w:pPr>
-              <w:jc w:val="center"/>
-              <w:rPr>
-                <w:sz w:val="20"/>
-              </w:rPr>
-            </w:pPr>
-          </w:p>
+          <w:p/>
         </w:tc>
       </w:tr>
     </w:tbl>
-    <w:p>
-      <w:pPr>
-        <w:ind w:firstLine="425"/>
-        <w:rPr>
-          <w:sz w:val="20"/>
-        </w:rPr>
-      </w:pPr>
-    </w:p>
+    <w:p/>
     <w:tbl>
       <w:tblPr>
-        <w:tblW w:w="9293" w:type="dxa"/>
+        <w:tblW w:w="9457" w:type="dxa"/>
         <w:jc w:val="center"/>
         <w:tblBorders>
           <w:top w:val="single" w:sz="4" w:space="0" w:color="auto"/>
@@ -696,11 +551,11 @@
       <w:tblGrid>
         <w:gridCol w:w="520"/>
         <w:gridCol w:w="520"/>
-        <w:gridCol w:w="3325"/>
-        <w:gridCol w:w="2493"/>
-        <w:gridCol w:w="468"/>
-        <w:gridCol w:w="525"/>
-        <w:gridCol w:w="1442"/>
+        <w:gridCol w:w="2837"/>
+        <w:gridCol w:w="2250"/>
+        <w:gridCol w:w="540"/>
+        <w:gridCol w:w="630"/>
+        <w:gridCol w:w="2160"/>
       </w:tblGrid>
       <w:tr>
         <w:trPr>
@@ -711,20 +566,21 @@
         <w:tc>
           <w:tcPr>
             <w:tcW w:w="520" w:type="dxa"/>
-          </w:tcPr>
-          <w:p>
-            <w:pPr>
-              <w:spacing w:line="240" w:lineRule="auto"/>
+            <w:vAlign w:val="center"/>
+          </w:tcPr>
+          <w:p>
+            <w:pPr>
               <w:jc w:val="center"/>
               <w:rPr>
-                <w:sz w:val="20"/>
+                <w:b/>
+                <w:bCs/>
               </w:rPr>
             </w:pPr>
             <w:proofErr w:type="gramStart"/>
             <w:r>
               <w:rPr>
-                <w:rFonts w:hint="eastAsia"/>
-                <w:sz w:val="20"/>
+                <w:b/>
+                <w:bCs/>
               </w:rPr>
               <w:t>學季</w:t>
             </w:r>
@@ -738,16 +594,16 @@
           </w:tcPr>
           <w:p>
             <w:pPr>
-              <w:spacing w:line="240" w:lineRule="auto"/>
               <w:jc w:val="center"/>
               <w:rPr>
-                <w:sz w:val="20"/>
-              </w:rPr>
-            </w:pPr>
-            <w:r>
-              <w:rPr>
-                <w:rFonts w:hint="eastAsia"/>
-                <w:sz w:val="20"/>
+                <w:b/>
+                <w:bCs/>
+              </w:rPr>
+            </w:pPr>
+            <w:r>
+              <w:rPr>
+                <w:b/>
+                <w:bCs/>
               </w:rPr>
               <w:t>科系</w:t>
             </w:r>
@@ -755,63 +611,63 @@
         </w:tc>
         <w:tc>
           <w:tcPr>
-            <w:tcW w:w="3325" w:type="dxa"/>
+            <w:tcW w:w="2837" w:type="dxa"/>
             <w:vAlign w:val="center"/>
           </w:tcPr>
           <w:p>
             <w:pPr>
-              <w:spacing w:line="240" w:lineRule="auto"/>
               <w:jc w:val="center"/>
               <w:rPr>
-                <w:sz w:val="20"/>
-              </w:rPr>
-            </w:pPr>
-            <w:r>
-              <w:rPr>
-                <w:rFonts w:hint="eastAsia"/>
-                <w:sz w:val="20"/>
+                <w:b/>
+                <w:bCs/>
+              </w:rPr>
+            </w:pPr>
+            <w:r>
+              <w:rPr>
+                <w:b/>
+                <w:bCs/>
               </w:rPr>
               <w:t>課</w:t>
             </w:r>
             <w:r>
               <w:rPr>
-                <w:rFonts w:hint="eastAsia"/>
-                <w:sz w:val="20"/>
+                <w:b/>
+                <w:bCs/>
               </w:rPr>
               <w:t xml:space="preserve">   </w:t>
             </w:r>
             <w:r>
               <w:rPr>
-                <w:rFonts w:hint="eastAsia"/>
-                <w:sz w:val="20"/>
+                <w:b/>
+                <w:bCs/>
               </w:rPr>
               <w:t>程</w:t>
             </w:r>
             <w:r>
               <w:rPr>
-                <w:rFonts w:hint="eastAsia"/>
-                <w:sz w:val="20"/>
+                <w:b/>
+                <w:bCs/>
               </w:rPr>
               <w:t xml:space="preserve">   </w:t>
             </w:r>
             <w:r>
               <w:rPr>
-                <w:rFonts w:hint="eastAsia"/>
-                <w:sz w:val="20"/>
+                <w:b/>
+                <w:bCs/>
               </w:rPr>
               <w:t>名</w:t>
             </w:r>
             <w:r>
               <w:rPr>
-                <w:rFonts w:hint="eastAsia"/>
-                <w:sz w:val="20"/>
+                <w:b/>
+                <w:bCs/>
               </w:rPr>
               <w:t xml:space="preserve">   </w:t>
             </w:r>
             <w:r>
               <w:rPr>
-                <w:rFonts w:hint="eastAsia"/>
-                <w:sz w:val="20"/>
+                <w:b/>
+                <w:bCs/>
               </w:rPr>
               <w:t>稱</w:t>
             </w:r>
@@ -819,35 +675,35 @@
         </w:tc>
         <w:tc>
           <w:tcPr>
-            <w:tcW w:w="2493" w:type="dxa"/>
+            <w:tcW w:w="2250" w:type="dxa"/>
             <w:vAlign w:val="center"/>
           </w:tcPr>
           <w:p>
             <w:pPr>
-              <w:spacing w:line="240" w:lineRule="auto"/>
               <w:jc w:val="center"/>
               <w:rPr>
-                <w:sz w:val="20"/>
-              </w:rPr>
-            </w:pPr>
-            <w:r>
-              <w:rPr>
-                <w:rFonts w:hint="eastAsia"/>
-                <w:sz w:val="20"/>
+                <w:b/>
+                <w:bCs/>
+              </w:rPr>
+            </w:pPr>
+            <w:r>
+              <w:rPr>
+                <w:b/>
+                <w:bCs/>
               </w:rPr>
               <w:t>教</w:t>
             </w:r>
             <w:r>
               <w:rPr>
-                <w:rFonts w:hint="eastAsia"/>
-                <w:sz w:val="20"/>
+                <w:b/>
+                <w:bCs/>
               </w:rPr>
               <w:t xml:space="preserve">   </w:t>
             </w:r>
             <w:r>
               <w:rPr>
-                <w:rFonts w:hint="eastAsia"/>
-                <w:sz w:val="20"/>
+                <w:b/>
+                <w:bCs/>
               </w:rPr>
               <w:t>師</w:t>
             </w:r>
@@ -855,21 +711,21 @@
         </w:tc>
         <w:tc>
           <w:tcPr>
-            <w:tcW w:w="468" w:type="dxa"/>
+            <w:tcW w:w="540" w:type="dxa"/>
             <w:vAlign w:val="center"/>
           </w:tcPr>
           <w:p>
             <w:pPr>
-              <w:spacing w:line="240" w:lineRule="auto"/>
               <w:jc w:val="center"/>
               <w:rPr>
-                <w:sz w:val="20"/>
-              </w:rPr>
-            </w:pPr>
-            <w:r>
-              <w:rPr>
-                <w:rFonts w:hint="eastAsia"/>
-                <w:sz w:val="20"/>
+                <w:b/>
+                <w:bCs/>
+              </w:rPr>
+            </w:pPr>
+            <w:r>
+              <w:rPr>
+                <w:b/>
+                <w:bCs/>
               </w:rPr>
               <w:t>學分</w:t>
             </w:r>
@@ -877,21 +733,21 @@
         </w:tc>
         <w:tc>
           <w:tcPr>
-            <w:tcW w:w="525" w:type="dxa"/>
+            <w:tcW w:w="630" w:type="dxa"/>
             <w:vAlign w:val="center"/>
           </w:tcPr>
           <w:p>
             <w:pPr>
-              <w:spacing w:line="240" w:lineRule="auto"/>
               <w:jc w:val="center"/>
               <w:rPr>
-                <w:sz w:val="20"/>
-              </w:rPr>
-            </w:pPr>
-            <w:r>
-              <w:rPr>
-                <w:rFonts w:hint="eastAsia"/>
-                <w:sz w:val="20"/>
+                <w:b/>
+                <w:bCs/>
+              </w:rPr>
+            </w:pPr>
+            <w:r>
+              <w:rPr>
+                <w:b/>
+                <w:bCs/>
               </w:rPr>
               <w:t>成績</w:t>
             </w:r>
@@ -899,34 +755,35 @@
         </w:tc>
         <w:tc>
           <w:tcPr>
-            <w:tcW w:w="1442" w:type="dxa"/>
-          </w:tcPr>
-          <w:p>
-            <w:pPr>
-              <w:spacing w:line="240" w:lineRule="auto"/>
+            <w:tcW w:w="2160" w:type="dxa"/>
+            <w:vAlign w:val="center"/>
+          </w:tcPr>
+          <w:p>
+            <w:pPr>
               <w:jc w:val="center"/>
               <w:rPr>
-                <w:sz w:val="20"/>
-              </w:rPr>
-            </w:pPr>
-            <w:r>
-              <w:rPr>
-                <w:rFonts w:hint="eastAsia"/>
-                <w:sz w:val="20"/>
+                <w:b/>
+                <w:bCs/>
+              </w:rPr>
+            </w:pPr>
+            <w:r>
+              <w:rPr>
+                <w:b/>
+                <w:bCs/>
               </w:rPr>
               <w:t>必</w:t>
             </w:r>
             <w:r>
               <w:rPr>
-                <w:rFonts w:hint="eastAsia"/>
-                <w:sz w:val="20"/>
+                <w:b/>
+                <w:bCs/>
               </w:rPr>
               <w:t xml:space="preserve">  </w:t>
             </w:r>
             <w:r>
               <w:rPr>
-                <w:rFonts w:hint="eastAsia"/>
-                <w:sz w:val="20"/>
+                <w:b/>
+                <w:bCs/>
               </w:rPr>
               <w:t>修</w:t>
             </w:r>
@@ -942,15 +799,11 @@
         <w:tc>
           <w:tcPr>
             <w:tcW w:w="520" w:type="dxa"/>
-          </w:tcPr>
-          <w:p>
-            <w:pPr>
-              <w:spacing w:line="240" w:lineRule="auto"/>
-              <w:ind w:left="57"/>
-              <w:jc w:val="both"/>
-              <w:rPr>
-                <w:sz w:val="20"/>
-              </w:rPr>
+            <w:vAlign w:val="center"/>
+          </w:tcPr>
+          <w:p>
+            <w:pPr>
+              <w:jc w:val="center"/>
             </w:pPr>
           </w:p>
         </w:tc>
@@ -961,313 +814,190 @@
           </w:tcPr>
           <w:p>
             <w:pPr>
-              <w:spacing w:line="240" w:lineRule="auto"/>
-              <w:ind w:left="57"/>
-              <w:jc w:val="both"/>
-              <w:rPr>
-                <w:sz w:val="20"/>
-              </w:rPr>
-            </w:pPr>
-          </w:p>
-        </w:tc>
-        <w:tc>
-          <w:tcPr>
-            <w:tcW w:w="3325" w:type="dxa"/>
+              <w:jc w:val="center"/>
+            </w:pPr>
+          </w:p>
+        </w:tc>
+        <w:tc>
+          <w:tcPr>
+            <w:tcW w:w="2837" w:type="dxa"/>
+          </w:tcPr>
+          <w:p>
+            <w:pPr>
+              <w:jc w:val="left"/>
+            </w:pPr>
+          </w:p>
+        </w:tc>
+        <w:tc>
+          <w:tcPr>
+            <w:tcW w:w="2250" w:type="dxa"/>
+          </w:tcPr>
+          <w:p>
+            <w:pPr>
+              <w:jc w:val="left"/>
+            </w:pPr>
+          </w:p>
+        </w:tc>
+        <w:tc>
+          <w:tcPr>
+            <w:tcW w:w="540" w:type="dxa"/>
             <w:vAlign w:val="center"/>
           </w:tcPr>
           <w:p>
             <w:pPr>
-              <w:spacing w:line="240" w:lineRule="auto"/>
-              <w:ind w:left="57"/>
-              <w:jc w:val="both"/>
-              <w:rPr>
-                <w:sz w:val="20"/>
-              </w:rPr>
-            </w:pPr>
-          </w:p>
-        </w:tc>
-        <w:tc>
-          <w:tcPr>
-            <w:tcW w:w="2493" w:type="dxa"/>
+              <w:jc w:val="center"/>
+            </w:pPr>
+          </w:p>
+        </w:tc>
+        <w:tc>
+          <w:tcPr>
+            <w:tcW w:w="630" w:type="dxa"/>
             <w:vAlign w:val="center"/>
           </w:tcPr>
           <w:p>
             <w:pPr>
-              <w:spacing w:line="240" w:lineRule="auto"/>
-              <w:ind w:left="57"/>
-              <w:jc w:val="both"/>
-              <w:rPr>
-                <w:sz w:val="20"/>
-              </w:rPr>
-            </w:pPr>
-          </w:p>
-        </w:tc>
-        <w:tc>
-          <w:tcPr>
-            <w:tcW w:w="468" w:type="dxa"/>
-            <w:vAlign w:val="center"/>
-          </w:tcPr>
-          <w:p>
-            <w:pPr>
-              <w:spacing w:line="240" w:lineRule="auto"/>
-              <w:ind w:left="57"/>
-              <w:jc w:val="both"/>
-              <w:rPr>
-                <w:sz w:val="20"/>
-              </w:rPr>
-            </w:pPr>
-          </w:p>
-        </w:tc>
-        <w:tc>
-          <w:tcPr>
-            <w:tcW w:w="525" w:type="dxa"/>
-            <w:vAlign w:val="center"/>
-          </w:tcPr>
-          <w:p>
-            <w:pPr>
-              <w:spacing w:line="240" w:lineRule="auto"/>
-              <w:ind w:left="57"/>
-              <w:jc w:val="both"/>
-              <w:rPr>
-                <w:sz w:val="20"/>
-              </w:rPr>
-            </w:pPr>
-          </w:p>
-        </w:tc>
-        <w:tc>
-          <w:tcPr>
-            <w:tcW w:w="1442" w:type="dxa"/>
-          </w:tcPr>
-          <w:p>
-            <w:pPr>
-              <w:spacing w:line="240" w:lineRule="auto"/>
-              <w:ind w:left="57"/>
-              <w:jc w:val="both"/>
-              <w:rPr>
-                <w:sz w:val="20"/>
-              </w:rPr>
+              <w:jc w:val="center"/>
+            </w:pPr>
+          </w:p>
+        </w:tc>
+        <w:tc>
+          <w:tcPr>
+            <w:tcW w:w="2160" w:type="dxa"/>
+          </w:tcPr>
+          <w:p>
+            <w:pPr>
+              <w:jc w:val="left"/>
             </w:pPr>
           </w:p>
         </w:tc>
       </w:tr>
     </w:tbl>
+    <w:p/>
     <w:p>
       <w:pPr>
-        <w:rPr>
-          <w:sz w:val="20"/>
-        </w:rPr>
+        <w:keepNext/>
       </w:pPr>
+      <w:r>
+        <w:tab/>
+      </w:r>
+      <w:r>
+        <w:rPr>
+          <w:rFonts w:hint="eastAsia"/>
+        </w:rPr>
+        <w:t>教</w:t>
+      </w:r>
+      <w:r>
+        <w:t xml:space="preserve"> </w:t>
+      </w:r>
+      <w:proofErr w:type="gramStart"/>
+      <w:r>
+        <w:rPr>
+          <w:rFonts w:hint="eastAsia"/>
+        </w:rPr>
+        <w:t>務</w:t>
+      </w:r>
+      <w:proofErr w:type="gramEnd"/>
+      <w:r>
+        <w:t xml:space="preserve"> </w:t>
+      </w:r>
+      <w:r>
+        <w:rPr>
+          <w:rFonts w:hint="eastAsia"/>
+        </w:rPr>
+        <w:t>主</w:t>
+      </w:r>
+      <w:r>
+        <w:t xml:space="preserve"> </w:t>
+      </w:r>
+      <w:r>
+        <w:rPr>
+          <w:rFonts w:hint="eastAsia"/>
+        </w:rPr>
+        <w:t>任：</w:t>
+      </w:r>
+      <w:r>
+        <w:tab/>
+      </w:r>
     </w:p>
     <w:p>
-      <w:pPr>
-        <w:tabs>
-          <w:tab w:val="right" w:pos="7200"/>
-          <w:tab w:val="left" w:leader="underscore" w:pos="9600"/>
-        </w:tabs>
-        <w:spacing w:line="420" w:lineRule="atLeast"/>
-        <w:rPr>
-          <w:sz w:val="20"/>
-        </w:rPr>
-      </w:pPr>
-      <w:r>
-        <w:rPr>
-          <w:sz w:val="20"/>
-        </w:rPr>
+      <w:r>
         <w:tab/>
       </w:r>
       <w:r>
         <w:rPr>
           <w:rFonts w:hint="eastAsia"/>
-          <w:sz w:val="20"/>
-        </w:rPr>
-        <w:t>教</w:t>
-      </w:r>
-      <w:r>
-        <w:rPr>
-          <w:sz w:val="20"/>
-        </w:rPr>
-        <w:t xml:space="preserve"> </w:t>
-      </w:r>
-      <w:proofErr w:type="gramStart"/>
-      <w:r>
-        <w:rPr>
-          <w:rFonts w:hint="eastAsia"/>
-          <w:sz w:val="20"/>
-        </w:rPr>
-        <w:t>務</w:t>
-      </w:r>
-      <w:proofErr w:type="gramEnd"/>
-      <w:r>
-        <w:rPr>
-          <w:sz w:val="20"/>
-        </w:rPr>
-        <w:t xml:space="preserve"> </w:t>
-      </w:r>
-      <w:r>
-        <w:rPr>
-          <w:rFonts w:hint="eastAsia"/>
-          <w:sz w:val="20"/>
-        </w:rPr>
-        <w:t>主</w:t>
-      </w:r>
-      <w:r>
-        <w:rPr>
-          <w:sz w:val="20"/>
-        </w:rPr>
-        <w:t xml:space="preserve"> </w:t>
-      </w:r>
-      <w:r>
-        <w:rPr>
-          <w:rFonts w:hint="eastAsia"/>
-          <w:sz w:val="20"/>
-        </w:rPr>
-        <w:t>任：</w:t>
-      </w:r>
-      <w:r>
-        <w:rPr>
-          <w:sz w:val="20"/>
-        </w:rPr>
+        </w:rPr>
+        <w:t>日</w:t>
+      </w:r>
+      <w:r>
+        <w:t xml:space="preserve">       </w:t>
+      </w:r>
+      <w:r>
+        <w:rPr>
+          <w:rFonts w:hint="eastAsia"/>
+        </w:rPr>
+        <w:t>期：</w:t>
+      </w:r>
+      <w:r>
         <w:tab/>
+      </w:r>
+    </w:p>
+    <w:p/>
+    <w:p>
+      <w:r>
+        <w:rPr>
+          <w:rFonts w:hint="eastAsia"/>
+        </w:rPr>
+        <w:t>附註：一個學分代表須上課</w:t>
+      </w:r>
+      <w:r>
+        <w:rPr>
+          <w:rFonts w:hint="eastAsia"/>
+        </w:rPr>
+        <w:t>14</w:t>
+      </w:r>
+      <w:r>
+        <w:rPr>
+          <w:rFonts w:hint="eastAsia"/>
+        </w:rPr>
+        <w:t>個小時，</w:t>
+      </w:r>
+      <w:r>
+        <w:rPr>
+          <w:rFonts w:hint="eastAsia"/>
+        </w:rPr>
+        <w:t>3</w:t>
+      </w:r>
+      <w:r>
+        <w:t>0</w:t>
+      </w:r>
+      <w:r>
+        <w:rPr>
+          <w:rFonts w:hint="eastAsia"/>
+        </w:rPr>
+        <w:t>個學分代表一年的全時間學習，</w:t>
+      </w:r>
+      <w:r>
+        <w:t xml:space="preserve">NG </w:t>
+      </w:r>
+      <w:r>
+        <w:rPr>
+          <w:rFonts w:hint="eastAsia"/>
+        </w:rPr>
+        <w:t>的成績代表成績在批改中，</w:t>
+      </w:r>
+      <w:r>
+        <w:t xml:space="preserve">S </w:t>
+      </w:r>
+      <w:r>
+        <w:rPr>
+          <w:rFonts w:hint="eastAsia"/>
+        </w:rPr>
+        <w:t>的成績代表轉學分滿足學科畢業要求。</w:t>
       </w:r>
     </w:p>
     <w:p>
-      <w:pPr>
-        <w:tabs>
-          <w:tab w:val="right" w:pos="7200"/>
-          <w:tab w:val="left" w:leader="underscore" w:pos="9600"/>
-        </w:tabs>
-        <w:spacing w:line="420" w:lineRule="atLeast"/>
-        <w:rPr>
-          <w:sz w:val="20"/>
-        </w:rPr>
-      </w:pPr>
-      <w:r>
-        <w:rPr>
-          <w:sz w:val="20"/>
-        </w:rPr>
-        <w:tab/>
-      </w:r>
-      <w:r>
-        <w:rPr>
-          <w:rFonts w:hint="eastAsia"/>
-          <w:sz w:val="20"/>
-        </w:rPr>
-        <w:t>日</w:t>
-      </w:r>
-      <w:r>
-        <w:rPr>
-          <w:sz w:val="20"/>
-        </w:rPr>
-        <w:t xml:space="preserve">       </w:t>
-      </w:r>
-      <w:r>
-        <w:rPr>
-          <w:rFonts w:hint="eastAsia"/>
-          <w:sz w:val="20"/>
-        </w:rPr>
-        <w:t>期：</w:t>
-      </w:r>
-      <w:r>
-        <w:rPr>
-          <w:sz w:val="20"/>
-        </w:rPr>
-        <w:tab/>
-      </w:r>
-    </w:p>
-    <w:p>
-      <w:pPr>
-        <w:jc w:val="center"/>
-        <w:rPr>
-          <w:sz w:val="20"/>
-        </w:rPr>
-      </w:pPr>
-    </w:p>
-    <w:p>
-      <w:pPr>
-        <w:jc w:val="both"/>
-        <w:rPr>
-          <w:sz w:val="20"/>
-        </w:rPr>
-      </w:pPr>
-      <w:r>
-        <w:rPr>
-          <w:rFonts w:hint="eastAsia"/>
-          <w:sz w:val="20"/>
-        </w:rPr>
-        <w:t>附註：一個學分代表須上課</w:t>
-      </w:r>
-      <w:r>
-        <w:rPr>
-          <w:rFonts w:hint="eastAsia"/>
-          <w:sz w:val="20"/>
-        </w:rPr>
-        <w:t>14</w:t>
-      </w:r>
-      <w:r>
-        <w:rPr>
-          <w:rFonts w:hint="eastAsia"/>
-          <w:sz w:val="20"/>
-        </w:rPr>
-        <w:t>個小時，</w:t>
-      </w:r>
-      <w:r>
-        <w:rPr>
-          <w:rFonts w:hint="eastAsia"/>
-          <w:sz w:val="20"/>
-        </w:rPr>
-        <w:t>3</w:t>
-      </w:r>
-      <w:r>
-        <w:rPr>
-          <w:sz w:val="20"/>
-        </w:rPr>
-        <w:t>0</w:t>
-      </w:r>
-      <w:r>
-        <w:rPr>
-          <w:rFonts w:hint="eastAsia"/>
-          <w:sz w:val="20"/>
-        </w:rPr>
-        <w:t>個學分代表一年的全時間學習，</w:t>
-      </w:r>
-      <w:r>
-        <w:rPr>
-          <w:sz w:val="20"/>
-        </w:rPr>
-        <w:t xml:space="preserve">NG </w:t>
-      </w:r>
-      <w:r>
-        <w:rPr>
-          <w:rFonts w:hint="eastAsia"/>
-          <w:sz w:val="20"/>
-        </w:rPr>
-        <w:t>的成績代表成績在批改中，</w:t>
-      </w:r>
-      <w:r>
-        <w:rPr>
-          <w:sz w:val="20"/>
-        </w:rPr>
-        <w:t xml:space="preserve">S </w:t>
-      </w:r>
-      <w:r>
-        <w:rPr>
-          <w:rFonts w:hint="eastAsia"/>
-          <w:sz w:val="20"/>
-        </w:rPr>
-        <w:t>的成績代表轉學分滿足學科畢業要求。</w:t>
-      </w:r>
-    </w:p>
-    <w:p>
-      <w:pPr>
-        <w:jc w:val="center"/>
-        <w:rPr>
-          <w:sz w:val="20"/>
-        </w:rPr>
-      </w:pPr>
-      <w:r>
-        <w:rPr>
-          <w:sz w:val="20"/>
-        </w:rPr>
+      <w:r>
         <w:br w:type="page"/>
       </w:r>
     </w:p>
@@ -1305,23 +1035,22 @@
         <w:tc>
           <w:tcPr>
             <w:tcW w:w="1135" w:type="dxa"/>
-          </w:tcPr>
-          <w:p>
-            <w:pPr>
-              <w:tabs>
-                <w:tab w:val="left" w:leader="underscore" w:pos="6804"/>
-              </w:tabs>
-              <w:spacing w:line="240" w:lineRule="atLeast"/>
+            <w:vAlign w:val="center"/>
+          </w:tcPr>
+          <w:p>
+            <w:pPr>
               <w:jc w:val="center"/>
               <w:rPr>
-                <w:sz w:val="20"/>
+                <w:b/>
+                <w:bCs/>
               </w:rPr>
             </w:pPr>
             <w:bookmarkStart w:id="0" w:name="_Hlk153466923"/>
             <w:r>
               <w:rPr>
                 <w:rFonts w:hint="eastAsia"/>
-                <w:sz w:val="20"/>
+                <w:b/>
+                <w:bCs/>
               </w:rPr>
               <w:t>規則分類</w:t>
             </w:r>
@@ -1330,22 +1059,21 @@
         <w:tc>
           <w:tcPr>
             <w:tcW w:w="1135" w:type="dxa"/>
-          </w:tcPr>
-          <w:p>
-            <w:pPr>
-              <w:tabs>
-                <w:tab w:val="left" w:leader="underscore" w:pos="6804"/>
-              </w:tabs>
-              <w:spacing w:line="240" w:lineRule="atLeast"/>
+            <w:vAlign w:val="center"/>
+          </w:tcPr>
+          <w:p>
+            <w:pPr>
               <w:jc w:val="center"/>
               <w:rPr>
-                <w:sz w:val="20"/>
+                <w:b/>
+                <w:bCs/>
               </w:rPr>
             </w:pPr>
             <w:r>
               <w:rPr>
                 <w:rFonts w:hint="eastAsia"/>
-                <w:sz w:val="20"/>
+                <w:b/>
+                <w:bCs/>
               </w:rPr>
               <w:t>規則名稱</w:t>
             </w:r>
@@ -1354,22 +1082,21 @@
         <w:tc>
           <w:tcPr>
             <w:tcW w:w="1021" w:type="dxa"/>
-          </w:tcPr>
-          <w:p>
-            <w:pPr>
-              <w:tabs>
-                <w:tab w:val="left" w:leader="underscore" w:pos="6804"/>
-              </w:tabs>
-              <w:spacing w:line="240" w:lineRule="atLeast"/>
+            <w:vAlign w:val="center"/>
+          </w:tcPr>
+          <w:p>
+            <w:pPr>
               <w:jc w:val="center"/>
               <w:rPr>
-                <w:sz w:val="20"/>
+                <w:b/>
+                <w:bCs/>
               </w:rPr>
             </w:pPr>
             <w:r>
               <w:rPr>
                 <w:rFonts w:hint="eastAsia"/>
-                <w:sz w:val="20"/>
+                <w:b/>
+                <w:bCs/>
               </w:rPr>
               <w:t>上課方式</w:t>
             </w:r>
@@ -1378,22 +1105,21 @@
         <w:tc>
           <w:tcPr>
             <w:tcW w:w="1021" w:type="dxa"/>
-          </w:tcPr>
-          <w:p>
-            <w:pPr>
-              <w:tabs>
-                <w:tab w:val="left" w:leader="underscore" w:pos="6804"/>
-              </w:tabs>
-              <w:spacing w:line="240" w:lineRule="atLeast"/>
+            <w:vAlign w:val="center"/>
+          </w:tcPr>
+          <w:p>
+            <w:pPr>
               <w:jc w:val="center"/>
               <w:rPr>
-                <w:sz w:val="20"/>
+                <w:b/>
+                <w:bCs/>
               </w:rPr>
             </w:pPr>
             <w:r>
               <w:rPr>
                 <w:rFonts w:hint="eastAsia"/>
-                <w:sz w:val="20"/>
+                <w:b/>
+                <w:bCs/>
               </w:rPr>
               <w:t>畢業要求</w:t>
             </w:r>
@@ -1402,22 +1128,21 @@
         <w:tc>
           <w:tcPr>
             <w:tcW w:w="1021" w:type="dxa"/>
-          </w:tcPr>
-          <w:p>
-            <w:pPr>
-              <w:tabs>
-                <w:tab w:val="left" w:leader="underscore" w:pos="6804"/>
-              </w:tabs>
-              <w:spacing w:line="240" w:lineRule="atLeast"/>
+            <w:vAlign w:val="center"/>
+          </w:tcPr>
+          <w:p>
+            <w:pPr>
               <w:jc w:val="center"/>
               <w:rPr>
-                <w:sz w:val="20"/>
+                <w:b/>
+                <w:bCs/>
               </w:rPr>
             </w:pPr>
             <w:r>
               <w:rPr>
                 <w:rFonts w:hint="eastAsia"/>
-                <w:sz w:val="20"/>
+                <w:b/>
+                <w:bCs/>
               </w:rPr>
               <w:t>現有</w:t>
             </w:r>
@@ -1426,22 +1151,21 @@
         <w:tc>
           <w:tcPr>
             <w:tcW w:w="1021" w:type="dxa"/>
-          </w:tcPr>
-          <w:p>
-            <w:pPr>
-              <w:tabs>
-                <w:tab w:val="left" w:leader="underscore" w:pos="6804"/>
-              </w:tabs>
-              <w:spacing w:line="240" w:lineRule="atLeast"/>
+            <w:vAlign w:val="center"/>
+          </w:tcPr>
+          <w:p>
+            <w:pPr>
               <w:jc w:val="center"/>
               <w:rPr>
-                <w:sz w:val="20"/>
+                <w:b/>
+                <w:bCs/>
               </w:rPr>
             </w:pPr>
             <w:r>
               <w:rPr>
                 <w:rFonts w:hint="eastAsia"/>
-                <w:sz w:val="20"/>
+                <w:b/>
+                <w:bCs/>
               </w:rPr>
               <w:t>還需要</w:t>
             </w:r>
@@ -1450,22 +1174,21 @@
         <w:tc>
           <w:tcPr>
             <w:tcW w:w="1021" w:type="dxa"/>
-          </w:tcPr>
-          <w:p>
-            <w:pPr>
-              <w:tabs>
-                <w:tab w:val="left" w:leader="underscore" w:pos="6804"/>
-              </w:tabs>
-              <w:spacing w:line="240" w:lineRule="atLeast"/>
+            <w:vAlign w:val="center"/>
+          </w:tcPr>
+          <w:p>
+            <w:pPr>
               <w:jc w:val="center"/>
               <w:rPr>
-                <w:sz w:val="20"/>
+                <w:b/>
+                <w:bCs/>
               </w:rPr>
             </w:pPr>
             <w:r>
               <w:rPr>
                 <w:rFonts w:hint="eastAsia"/>
-                <w:sz w:val="20"/>
+                <w:b/>
+                <w:bCs/>
               </w:rPr>
               <w:t>在批改中</w:t>
             </w:r>
@@ -1485,14 +1208,7 @@
           </w:tcPr>
           <w:p>
             <w:pPr>
-              <w:tabs>
-                <w:tab w:val="left" w:leader="underscore" w:pos="6804"/>
-              </w:tabs>
-              <w:spacing w:line="240" w:lineRule="atLeast"/>
-              <w:jc w:val="center"/>
-              <w:rPr>
-                <w:sz w:val="20"/>
-              </w:rPr>
+              <w:jc w:val="left"/>
             </w:pPr>
             <w:bookmarkStart w:id="1" w:name="_Hlk153466894"/>
             <w:bookmarkEnd w:id="0"/>
@@ -1507,14 +1223,7 @@
           </w:tcPr>
           <w:p>
             <w:pPr>
-              <w:tabs>
-                <w:tab w:val="left" w:leader="underscore" w:pos="6804"/>
-              </w:tabs>
-              <w:spacing w:line="240" w:lineRule="atLeast"/>
-              <w:jc w:val="center"/>
-              <w:rPr>
-                <w:sz w:val="20"/>
-              </w:rPr>
+              <w:jc w:val="left"/>
             </w:pPr>
           </w:p>
         </w:tc>
@@ -1527,14 +1236,7 @@
           </w:tcPr>
           <w:p>
             <w:pPr>
-              <w:tabs>
-                <w:tab w:val="left" w:leader="underscore" w:pos="6804"/>
-              </w:tabs>
-              <w:spacing w:line="240" w:lineRule="atLeast"/>
-              <w:jc w:val="center"/>
-              <w:rPr>
-                <w:sz w:val="20"/>
-              </w:rPr>
+              <w:jc w:val="left"/>
             </w:pPr>
           </w:p>
         </w:tc>
@@ -1544,17 +1246,11 @@
             <w:tcBorders>
               <w:bottom w:val="single" w:sz="4" w:space="0" w:color="auto"/>
             </w:tcBorders>
-          </w:tcPr>
-          <w:p>
-            <w:pPr>
-              <w:tabs>
-                <w:tab w:val="left" w:leader="underscore" w:pos="6804"/>
-              </w:tabs>
-              <w:spacing w:line="240" w:lineRule="atLeast"/>
+            <w:vAlign w:val="center"/>
+          </w:tcPr>
+          <w:p>
+            <w:pPr>
               <w:jc w:val="center"/>
-              <w:rPr>
-                <w:sz w:val="20"/>
-              </w:rPr>
             </w:pPr>
           </w:p>
         </w:tc>
@@ -1564,17 +1260,11 @@
             <w:tcBorders>
               <w:bottom w:val="single" w:sz="4" w:space="0" w:color="auto"/>
             </w:tcBorders>
-          </w:tcPr>
-          <w:p>
-            <w:pPr>
-              <w:tabs>
-                <w:tab w:val="left" w:leader="underscore" w:pos="6804"/>
-              </w:tabs>
-              <w:spacing w:line="240" w:lineRule="atLeast"/>
+            <w:vAlign w:val="center"/>
+          </w:tcPr>
+          <w:p>
+            <w:pPr>
               <w:jc w:val="center"/>
-              <w:rPr>
-                <w:sz w:val="20"/>
-              </w:rPr>
             </w:pPr>
           </w:p>
         </w:tc>
@@ -1584,17 +1274,11 @@
             <w:tcBorders>
               <w:bottom w:val="single" w:sz="4" w:space="0" w:color="auto"/>
             </w:tcBorders>
-          </w:tcPr>
-          <w:p>
-            <w:pPr>
-              <w:tabs>
-                <w:tab w:val="left" w:leader="underscore" w:pos="6804"/>
-              </w:tabs>
-              <w:spacing w:line="240" w:lineRule="atLeast"/>
+            <w:vAlign w:val="center"/>
+          </w:tcPr>
+          <w:p>
+            <w:pPr>
               <w:jc w:val="center"/>
-              <w:rPr>
-                <w:sz w:val="20"/>
-              </w:rPr>
             </w:pPr>
           </w:p>
         </w:tc>
@@ -1604,40 +1288,22 @@
             <w:tcBorders>
               <w:bottom w:val="single" w:sz="4" w:space="0" w:color="auto"/>
             </w:tcBorders>
-          </w:tcPr>
-          <w:p>
-            <w:pPr>
-              <w:tabs>
-                <w:tab w:val="left" w:leader="underscore" w:pos="6804"/>
-              </w:tabs>
-              <w:spacing w:line="240" w:lineRule="atLeast"/>
+            <w:vAlign w:val="center"/>
+          </w:tcPr>
+          <w:p>
+            <w:pPr>
               <w:jc w:val="center"/>
-              <w:rPr>
-                <w:sz w:val="20"/>
-              </w:rPr>
             </w:pPr>
           </w:p>
         </w:tc>
       </w:tr>
       <w:bookmarkEnd w:id="1"/>
     </w:tbl>
-    <w:p>
-      <w:pPr>
-        <w:jc w:val="both"/>
-        <w:rPr>
-          <w:sz w:val="20"/>
-        </w:rPr>
-      </w:pPr>
-    </w:p>
-    <w:p>
-      <w:pPr>
-        <w:jc w:val="both"/>
-      </w:pPr>
-    </w:p>
+    <w:p/>
+    <w:p/>
     <w:sectPr>
-      <w:headerReference w:type="default" r:id="rId8"/>
-      <w:footerReference w:type="default" r:id="rId9"/>
-      <w:footerReference w:type="first" r:id="rId10"/>
+      <w:footerReference w:type="default" r:id="rId8"/>
+      <w:footerReference w:type="first" r:id="rId9"/>
       <w:pgSz w:w="11907" w:h="16840" w:code="9"/>
       <w:pgMar w:top="1134" w:right="1134" w:bottom="567" w:left="1134" w:header="720" w:footer="720" w:gutter="0"/>
       <w:cols w:space="720"/>
@@ -1672,9 +1338,6 @@
   <w:p>
     <w:pPr>
       <w:pStyle w:val="Footer"/>
-      <w:pBdr>
-        <w:top w:val="single" w:sz="6" w:space="1" w:color="auto"/>
-      </w:pBdr>
       <w:jc w:val="center"/>
     </w:pPr>
     <w:r>
@@ -1717,33 +1380,21 @@
   <w:p>
     <w:pPr>
       <w:pStyle w:val="Footer"/>
-      <w:pBdr>
-        <w:top w:val="single" w:sz="6" w:space="1" w:color="auto"/>
-      </w:pBdr>
       <w:jc w:val="center"/>
     </w:pPr>
     <w:r>
-      <w:t>Tel: 2718-</w:t>
+      <w:t xml:space="preserve">Tel: </w:t>
     </w:r>
     <w:r>
-      <w:rPr>
-        <w:rFonts w:hint="eastAsia"/>
-      </w:rPr>
+      <w:t>886-2-</w:t>
+    </w:r>
+    <w:r>
+      <w:t>2718-</w:t>
+    </w:r>
+    <w:r>
       <w:t>1110</w:t>
     </w:r>
     <w:r>
-      <w:rPr>
-        <w:rFonts w:hint="eastAsia"/>
-      </w:rPr>
-      <w:t>、</w:t>
-    </w:r>
-    <w:r>
-      <w:t>Fax: 2713-1124</w:t>
-    </w:r>
-    <w:r>
-      <w:rPr>
-        <w:rFonts w:hint="eastAsia"/>
-      </w:rPr>
       <w:t>、</w:t>
     </w:r>
     <w:r>
@@ -1754,26 +1405,13 @@
         <w:rPr>
           <w:rStyle w:val="Hyperlink"/>
         </w:rPr>
-        <w:t>crts@</w:t>
-      </w:r>
-      <w:r>
-        <w:rPr>
-          <w:rStyle w:val="Hyperlink"/>
-          <w:rFonts w:hint="eastAsia"/>
-        </w:rPr>
-        <w:t>crts.edu</w:t>
+        <w:t>crts@crts.edu</w:t>
       </w:r>
     </w:hyperlink>
     <w:r>
-      <w:rPr>
-        <w:rFonts w:hint="eastAsia"/>
-      </w:rPr>
       <w:t>、網址：</w:t>
     </w:r>
     <w:r>
-      <w:rPr>
-        <w:rFonts w:hint="eastAsia"/>
-      </w:rPr>
       <w:t>www.crts.edu</w:t>
     </w:r>
   </w:p>
@@ -1797,17 +1435,6 @@
     </w:p>
   </w:footnote>
 </w:footnotes>
-</file>
-
-<file path=word/header1.xml><?xml version="1.0" encoding="utf-8"?>
-<w:hdr xmlns:wpc="http://schemas.microsoft.com/office/word/2010/wordprocessingCanvas" xmlns:cx="http://schemas.microsoft.com/office/drawing/2014/chartex" xmlns:cx1="http://schemas.microsoft.com/office/drawing/2015/9/8/chartex" xmlns:cx2="http://schemas.microsoft.com/office/drawing/2015/10/21/chartex" xmlns:cx3="http://schemas.microsoft.com/office/drawing/2016/5/9/chartex" xmlns:cx4="http://schemas.microsoft.com/office/drawing/2016/5/10/chartex" xmlns:cx5="http://schemas.microsoft.com/office/drawing/2016/5/11/chartex" xmlns:cx6="http://schemas.microsoft.com/office/drawing/2016/5/12/chartex" xmlns:cx7="http://schemas.microsoft.com/office/drawing/2016/5/13/chartex" xmlns:cx8="http://schemas.microsoft.com/office/drawing/2016/5/14/chartex" xmlns:mc="http://schemas.openxmlformats.org/markup-compatibility/2006" xmlns:aink="http://schemas.microsoft.com/office/drawing/2016/ink" xmlns:am3d="http://schemas.microsoft.com/office/drawing/2017/model3d" xmlns:o="urn:schemas-microsoft-com:office:office" xmlns:oel="http://schemas.microsoft.com/office/2019/extlst" xmlns:r="http://schemas.openxmlformats.org/officeDocument/2006/relationships" xmlns:m="http://schemas.openxmlformats.org/officeDocument/2006/math" xmlns:v="urn:schemas-microsoft-com:vml" xmlns:wp14="http://schemas.microsoft.com/office/word/2010/wordprocessingDrawing" xmlns:wp="http://schemas.openxmlformats.org/drawingml/2006/wordprocessingDrawing" xmlns:w10="urn:schemas-microsoft-com:office:word" xmlns:w="http://schemas.openxmlformats.org/wordprocessingml/2006/main" xmlns:w14="http://schemas.microsoft.com/office/word/2010/wordml" xmlns:w15="http://schemas.microsoft.com/office/word/2012/wordml" xmlns:w16cex="http://schemas.microsoft.com/office/word/2018/wordml/cex" xmlns:w16cid="http://schemas.microsoft.com/office/word/2016/wordml/cid" xmlns:w16="http://schemas.microsoft.com/office/word/2018/wordml" xmlns:w16sdtdh="http://schemas.microsoft.com/office/word/2020/wordml/sdtdatahash" xmlns:w16se="http://schemas.microsoft.com/office/word/2015/wordml/symex" xmlns:wpg="http://schemas.microsoft.com/office/word/2010/wordprocessingGroup" xmlns:wpi="http://schemas.microsoft.com/office/word/2010/wordprocessingInk" xmlns:wne="http://schemas.microsoft.com/office/word/2006/wordml" xmlns:wps="http://schemas.microsoft.com/office/word/2010/wordprocessingShape" mc:Ignorable="w14 w15 w16se w16cid w16 w16cex w16sdtdh wp14">
-  <w:p>
-    <w:pPr>
-      <w:pStyle w:val="Header"/>
-      <w:jc w:val="right"/>
-    </w:pPr>
-  </w:p>
-</w:hdr>
 </file>
 
 <file path=word/numbering.xml><?xml version="1.0" encoding="utf-8"?>
@@ -1963,7 +1590,7 @@
   <w:docDefaults>
     <w:rPrDefault>
       <w:rPr>
-        <w:rFonts w:ascii="Times New Roman" w:eastAsia="細明體" w:hAnsi="Times New Roman" w:cs="Times New Roman"/>
+        <w:rFonts w:ascii="Times New Roman" w:eastAsia="MingLiU" w:hAnsi="Times New Roman" w:cs="Times New Roman"/>
         <w:lang w:val="en-US" w:eastAsia="zh-TW" w:bidi="ar-SA"/>
       </w:rPr>
     </w:rPrDefault>
@@ -2253,17 +1880,18 @@
   <w:style w:type="paragraph" w:default="1" w:styleId="Normal">
     <w:name w:val="Normal"/>
     <w:qFormat/>
+    <w:rsid w:val="007C6F85"/>
     <w:pPr>
       <w:widowControl w:val="0"/>
       <w:autoSpaceDE w:val="0"/>
       <w:autoSpaceDN w:val="0"/>
       <w:adjustRightInd w:val="0"/>
-      <w:spacing w:line="300" w:lineRule="atLeast"/>
+      <w:spacing w:before="40" w:after="40" w:line="300" w:lineRule="atLeast"/>
+      <w:jc w:val="both"/>
       <w:textAlignment w:val="baseline"/>
     </w:pPr>
     <w:rPr>
-      <w:rFonts w:ascii="Arial" w:hAnsi="Arial"/>
-      <w:sz w:val="24"/>
+      <w:rFonts w:ascii="Calibri" w:hAnsi="Calibri" w:cs="Calibri"/>
     </w:rPr>
   </w:style>
   <w:style w:type="paragraph" w:styleId="Heading1">
@@ -2328,7 +1956,6 @@
         <w:ilvl w:val="3"/>
         <w:numId w:val="1"/>
       </w:numPr>
-      <w:spacing w:before="40"/>
       <w:ind w:hanging="284"/>
       <w:outlineLvl w:val="3"/>
     </w:pPr>
@@ -2474,9 +2101,6 @@
         <w:tab w:val="right" w:pos="8306"/>
       </w:tabs>
     </w:pPr>
-    <w:rPr>
-      <w:sz w:val="20"/>
-    </w:rPr>
   </w:style>
   <w:style w:type="paragraph" w:styleId="Header">
     <w:name w:val="header"/>

</xml_diff>